<commit_message>
added folders for all assignments in DSE
</commit_message>
<xml_diff>
--- a/13. DSE/BDSE07-DSE-0922_FrancisAbarca_A2.docx
+++ b/13. DSE/BDSE07-DSE-0922_FrancisAbarca_A2.docx
@@ -6,6 +6,7 @@
       <w:pPr>
         <w:spacing w:after="0"/>
         <w:ind w:left="101"/>
+        <w:jc w:val="both"/>
         <w:rPr>
           <w:rFonts w:ascii="Cambria" w:hAnsi="Cambria"/>
         </w:rPr>
@@ -22,7 +23,7 @@
       <w:pPr>
         <w:spacing w:after="102"/>
         <w:ind w:right="4377"/>
-        <w:jc w:val="right"/>
+        <w:jc w:val="both"/>
         <w:rPr>
           <w:rFonts w:ascii="Cambria" w:hAnsi="Cambria"/>
         </w:rPr>
@@ -34,7 +35,7 @@
         <mc:AlternateContent>
           <mc:Choice Requires="wpg">
             <w:drawing>
-              <wp:inline distT="0" distB="0" distL="0" distR="0" wp14:anchorId="1845A1DE" wp14:editId="074A6236">
+              <wp:inline distT="0" distB="0" distL="0" distR="0" wp14:anchorId="1845A1DE" wp14:editId="2A507697">
                 <wp:extent cx="3063240" cy="563880"/>
                 <wp:effectExtent l="3810" t="0" r="0" b="2540"/>
                 <wp:docPr id="1150009172" name="Group 1139"/>
@@ -187,6 +188,7 @@
     <w:p>
       <w:pPr>
         <w:spacing w:after="0"/>
+        <w:jc w:val="both"/>
         <w:rPr>
           <w:rFonts w:ascii="Cambria" w:hAnsi="Cambria"/>
         </w:rPr>
@@ -232,6 +234,7 @@
           </w:tcPr>
           <w:p>
             <w:pPr>
+              <w:jc w:val="both"/>
               <w:rPr>
                 <w:rFonts w:ascii="Cambria" w:hAnsi="Cambria"/>
               </w:rPr>
@@ -260,6 +263,7 @@
           <w:p>
             <w:pPr>
               <w:ind w:left="4"/>
+              <w:jc w:val="both"/>
               <w:rPr>
                 <w:rFonts w:ascii="Cambria" w:hAnsi="Cambria"/>
               </w:rPr>
@@ -299,6 +303,7 @@
           </w:tcPr>
           <w:p>
             <w:pPr>
+              <w:jc w:val="both"/>
               <w:rPr>
                 <w:rFonts w:ascii="Cambria" w:hAnsi="Cambria"/>
               </w:rPr>
@@ -327,6 +332,7 @@
           <w:p>
             <w:pPr>
               <w:ind w:left="4"/>
+              <w:jc w:val="both"/>
               <w:rPr>
                 <w:rFonts w:ascii="Cambria" w:hAnsi="Cambria"/>
               </w:rPr>
@@ -366,6 +372,7 @@
           </w:tcPr>
           <w:p>
             <w:pPr>
+              <w:jc w:val="both"/>
               <w:rPr>
                 <w:rFonts w:ascii="Cambria" w:hAnsi="Cambria"/>
               </w:rPr>
@@ -394,6 +401,7 @@
           <w:p>
             <w:pPr>
               <w:ind w:left="4"/>
+              <w:jc w:val="both"/>
               <w:rPr>
                 <w:rFonts w:ascii="Cambria" w:hAnsi="Cambria"/>
               </w:rPr>
@@ -426,6 +434,7 @@
           </w:tcPr>
           <w:p>
             <w:pPr>
+              <w:jc w:val="both"/>
               <w:rPr>
                 <w:rFonts w:ascii="Cambria" w:hAnsi="Cambria"/>
               </w:rPr>
@@ -454,6 +463,7 @@
           <w:p>
             <w:pPr>
               <w:ind w:left="4"/>
+              <w:jc w:val="both"/>
               <w:rPr>
                 <w:rFonts w:ascii="Cambria" w:hAnsi="Cambria"/>
               </w:rPr>
@@ -486,6 +496,7 @@
           </w:tcPr>
           <w:p>
             <w:pPr>
+              <w:jc w:val="both"/>
               <w:rPr>
                 <w:rFonts w:ascii="Cambria" w:hAnsi="Cambria"/>
               </w:rPr>
@@ -514,6 +525,7 @@
           <w:p>
             <w:pPr>
               <w:ind w:left="4"/>
+              <w:jc w:val="both"/>
               <w:rPr>
                 <w:rFonts w:ascii="Cambria" w:hAnsi="Cambria"/>
               </w:rPr>
@@ -546,6 +558,7 @@
           </w:tcPr>
           <w:p>
             <w:pPr>
+              <w:jc w:val="both"/>
               <w:rPr>
                 <w:rFonts w:ascii="Cambria" w:hAnsi="Cambria"/>
               </w:rPr>
@@ -574,6 +587,7 @@
           <w:p>
             <w:pPr>
               <w:ind w:left="4"/>
+              <w:jc w:val="both"/>
               <w:rPr>
                 <w:rFonts w:ascii="Cambria" w:hAnsi="Cambria"/>
               </w:rPr>
@@ -599,6 +613,7 @@
     <w:p>
       <w:pPr>
         <w:spacing w:after="0"/>
+        <w:jc w:val="both"/>
         <w:rPr>
           <w:rFonts w:ascii="Cambria" w:hAnsi="Cambria"/>
         </w:rPr>
@@ -615,6 +630,7 @@
     <w:p>
       <w:pPr>
         <w:spacing w:after="0"/>
+        <w:jc w:val="both"/>
         <w:rPr>
           <w:rFonts w:ascii="Cambria" w:hAnsi="Cambria"/>
         </w:rPr>
@@ -631,6 +647,7 @@
     <w:p>
       <w:pPr>
         <w:spacing w:after="0"/>
+        <w:jc w:val="both"/>
         <w:rPr>
           <w:rFonts w:ascii="Cambria" w:hAnsi="Cambria"/>
         </w:rPr>
@@ -677,6 +694,7 @@
           <w:p>
             <w:pPr>
               <w:ind w:left="108"/>
+              <w:jc w:val="both"/>
               <w:rPr>
                 <w:rFonts w:ascii="Cambria" w:hAnsi="Cambria"/>
               </w:rPr>
@@ -709,6 +727,7 @@
           <w:p>
             <w:pPr>
               <w:ind w:left="108"/>
+              <w:jc w:val="both"/>
               <w:rPr>
                 <w:rFonts w:ascii="Cambria" w:hAnsi="Cambria"/>
               </w:rPr>
@@ -726,6 +745,7 @@
             <w:pPr>
               <w:spacing w:after="16" w:line="256" w:lineRule="auto"/>
               <w:ind w:left="108"/>
+              <w:jc w:val="both"/>
               <w:rPr>
                 <w:rFonts w:ascii="Cambria" w:hAnsi="Cambria"/>
               </w:rPr>
@@ -741,6 +761,7 @@
           <w:p>
             <w:pPr>
               <w:ind w:left="108"/>
+              <w:jc w:val="both"/>
               <w:rPr>
                 <w:rFonts w:ascii="Cambria" w:hAnsi="Cambria"/>
               </w:rPr>
@@ -757,6 +778,7 @@
           <w:p>
             <w:pPr>
               <w:spacing w:after="8"/>
+              <w:jc w:val="both"/>
               <w:rPr>
                 <w:rFonts w:ascii="Cambria" w:hAnsi="Cambria"/>
               </w:rPr>
@@ -776,10 +798,76 @@
                 <w:tab w:val="center" w:pos="1049"/>
                 <w:tab w:val="center" w:pos="5797"/>
               </w:tabs>
+              <w:jc w:val="both"/>
               <w:rPr>
                 <w:rFonts w:ascii="Cambria" w:hAnsi="Cambria"/>
               </w:rPr>
             </w:pPr>
+            <w:r>
+              <w:rPr>
+                <w:rFonts w:ascii="Cambria" w:hAnsi="Cambria"/>
+                <w:noProof/>
+              </w:rPr>
+              <mc:AlternateContent>
+                <mc:Choice Requires="wpi">
+                  <w:drawing>
+                    <wp:anchor distT="0" distB="0" distL="114300" distR="114300" simplePos="0" relativeHeight="251661312" behindDoc="0" locked="0" layoutInCell="1" allowOverlap="1" wp14:anchorId="23E11950" wp14:editId="7634EA45">
+                      <wp:simplePos x="0" y="0"/>
+                      <wp:positionH relativeFrom="column">
+                        <wp:posOffset>1444625</wp:posOffset>
+                      </wp:positionH>
+                      <wp:positionV relativeFrom="paragraph">
+                        <wp:posOffset>-319405</wp:posOffset>
+                      </wp:positionV>
+                      <wp:extent cx="1390650" cy="646430"/>
+                      <wp:effectExtent l="38100" t="38100" r="0" b="58420"/>
+                      <wp:wrapNone/>
+                      <wp:docPr id="1266188225" name="Ink 3"/>
+                      <wp:cNvGraphicFramePr/>
+                      <a:graphic xmlns:a="http://schemas.openxmlformats.org/drawingml/2006/main">
+                        <a:graphicData uri="http://schemas.microsoft.com/office/word/2010/wordprocessingInk">
+                          <w14:contentPart bwMode="auto" r:id="rId11">
+                            <w14:nvContentPartPr>
+                              <w14:cNvContentPartPr/>
+                            </w14:nvContentPartPr>
+                            <w14:xfrm>
+                              <a:off x="0" y="0"/>
+                              <a:ext cx="1390650" cy="646430"/>
+                            </w14:xfrm>
+                          </w14:contentPart>
+                        </a:graphicData>
+                      </a:graphic>
+                    </wp:anchor>
+                  </w:drawing>
+                </mc:Choice>
+                <mc:Fallback>
+                  <w:pict>
+                    <v:shapetype w14:anchorId="1EEFA07E" id="_x0000_t75" coordsize="21600,21600" o:spt="75" o:preferrelative="t" path="m@4@5l@4@11@9@11@9@5xe" filled="f" stroked="f">
+                      <v:stroke joinstyle="miter"/>
+                      <v:formulas>
+                        <v:f eqn="if lineDrawn pixelLineWidth 0"/>
+                        <v:f eqn="sum @0 1 0"/>
+                        <v:f eqn="sum 0 0 @1"/>
+                        <v:f eqn="prod @2 1 2"/>
+                        <v:f eqn="prod @3 21600 pixelWidth"/>
+                        <v:f eqn="prod @3 21600 pixelHeight"/>
+                        <v:f eqn="sum @0 0 1"/>
+                        <v:f eqn="prod @6 1 2"/>
+                        <v:f eqn="prod @7 21600 pixelWidth"/>
+                        <v:f eqn="sum @8 21600 0"/>
+                        <v:f eqn="prod @7 21600 pixelHeight"/>
+                        <v:f eqn="sum @10 21600 0"/>
+                      </v:formulas>
+                      <v:path o:extrusionok="f" gradientshapeok="t" o:connecttype="rect"/>
+                      <o:lock v:ext="edit" aspectratio="t"/>
+                    </v:shapetype>
+                    <v:shape id="Ink 3" o:spid="_x0000_s1026" type="#_x0000_t75" style="position:absolute;margin-left:113.05pt;margin-top:-25.85pt;width:110.9pt;height:52.3pt;z-index:251661312;visibility:visible;mso-wrap-style:square;mso-wrap-distance-left:9pt;mso-wrap-distance-top:0;mso-wrap-distance-right:9pt;mso-wrap-distance-bottom:0;mso-position-horizontal:absolute;mso-position-horizontal-relative:text;mso-position-vertical:absolute;mso-position-vertical-relative:text" o:gfxdata="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">
+                      <v:imagedata r:id="rId12" o:title=""/>
+                    </v:shape>
+                  </w:pict>
+                </mc:Fallback>
+              </mc:AlternateContent>
+            </w:r>
             <w:r>
               <w:rPr>
                 <w:rFonts w:ascii="Cambria" w:hAnsi="Cambria"/>
@@ -828,6 +916,7 @@
     <w:p>
       <w:pPr>
         <w:spacing w:after="18"/>
+        <w:jc w:val="both"/>
         <w:rPr>
           <w:rFonts w:ascii="Cambria" w:hAnsi="Cambria"/>
         </w:rPr>
@@ -860,6 +949,7 @@
     <w:p>
       <w:pPr>
         <w:spacing w:after="158"/>
+        <w:jc w:val="both"/>
         <w:rPr>
           <w:rFonts w:ascii="Cambria" w:hAnsi="Cambria"/>
         </w:rPr>
@@ -875,6 +965,7 @@
     <w:p>
       <w:pPr>
         <w:spacing w:after="27"/>
+        <w:jc w:val="both"/>
         <w:rPr>
           <w:rFonts w:ascii="Cambria" w:hAnsi="Cambria"/>
         </w:rPr>
@@ -890,6 +981,7 @@
     <w:p>
       <w:pPr>
         <w:spacing w:after="0"/>
+        <w:jc w:val="both"/>
         <w:rPr>
           <w:rFonts w:ascii="Cambria" w:eastAsia="Cambria" w:hAnsi="Cambria" w:cs="Cambria"/>
           <w:sz w:val="24"/>
@@ -914,78 +1006,88 @@
     <w:p>
       <w:pPr>
         <w:spacing w:after="0"/>
-        <w:rPr>
-          <w:rFonts w:ascii="Cambria" w:hAnsi="Cambria"/>
-        </w:rPr>
-      </w:pPr>
-    </w:p>
-    <w:p>
-      <w:pPr>
-        <w:spacing w:after="0"/>
-        <w:rPr>
-          <w:rFonts w:ascii="Cambria" w:hAnsi="Cambria"/>
-        </w:rPr>
-      </w:pPr>
-    </w:p>
-    <w:p>
-      <w:pPr>
-        <w:spacing w:after="0"/>
-        <w:rPr>
-          <w:rFonts w:ascii="Cambria" w:hAnsi="Cambria"/>
-        </w:rPr>
-      </w:pPr>
-    </w:p>
-    <w:p>
-      <w:pPr>
-        <w:spacing w:after="0"/>
-        <w:rPr>
-          <w:rFonts w:ascii="Cambria" w:hAnsi="Cambria"/>
-        </w:rPr>
-      </w:pPr>
-    </w:p>
-    <w:p>
-      <w:pPr>
-        <w:spacing w:after="0"/>
-        <w:rPr>
-          <w:rFonts w:ascii="Cambria" w:hAnsi="Cambria"/>
-        </w:rPr>
-      </w:pPr>
-    </w:p>
-    <w:p>
-      <w:pPr>
-        <w:spacing w:after="0"/>
-        <w:rPr>
-          <w:rFonts w:ascii="Cambria" w:hAnsi="Cambria"/>
-        </w:rPr>
-      </w:pPr>
-    </w:p>
-    <w:p>
-      <w:pPr>
-        <w:spacing w:after="0"/>
-        <w:rPr>
-          <w:rFonts w:ascii="Cambria" w:hAnsi="Cambria"/>
-        </w:rPr>
-      </w:pPr>
-    </w:p>
-    <w:p>
-      <w:pPr>
-        <w:spacing w:after="0"/>
-        <w:rPr>
-          <w:rFonts w:ascii="Cambria" w:hAnsi="Cambria"/>
-        </w:rPr>
-      </w:pPr>
-    </w:p>
-    <w:p>
-      <w:pPr>
-        <w:spacing w:after="0"/>
-        <w:rPr>
-          <w:rFonts w:ascii="Cambria" w:hAnsi="Cambria"/>
-        </w:rPr>
-      </w:pPr>
-    </w:p>
-    <w:p>
-      <w:pPr>
-        <w:spacing w:after="0"/>
+        <w:jc w:val="both"/>
+        <w:rPr>
+          <w:rFonts w:ascii="Cambria" w:hAnsi="Cambria"/>
+        </w:rPr>
+      </w:pPr>
+    </w:p>
+    <w:p>
+      <w:pPr>
+        <w:spacing w:after="0"/>
+        <w:jc w:val="both"/>
+        <w:rPr>
+          <w:rFonts w:ascii="Cambria" w:hAnsi="Cambria"/>
+        </w:rPr>
+      </w:pPr>
+    </w:p>
+    <w:p>
+      <w:pPr>
+        <w:spacing w:after="0"/>
+        <w:jc w:val="both"/>
+        <w:rPr>
+          <w:rFonts w:ascii="Cambria" w:hAnsi="Cambria"/>
+        </w:rPr>
+      </w:pPr>
+    </w:p>
+    <w:p>
+      <w:pPr>
+        <w:spacing w:after="0"/>
+        <w:jc w:val="both"/>
+        <w:rPr>
+          <w:rFonts w:ascii="Cambria" w:hAnsi="Cambria"/>
+        </w:rPr>
+      </w:pPr>
+    </w:p>
+    <w:p>
+      <w:pPr>
+        <w:spacing w:after="0"/>
+        <w:jc w:val="both"/>
+        <w:rPr>
+          <w:rFonts w:ascii="Cambria" w:hAnsi="Cambria"/>
+        </w:rPr>
+      </w:pPr>
+    </w:p>
+    <w:p>
+      <w:pPr>
+        <w:spacing w:after="0"/>
+        <w:jc w:val="both"/>
+        <w:rPr>
+          <w:rFonts w:ascii="Cambria" w:hAnsi="Cambria"/>
+        </w:rPr>
+      </w:pPr>
+    </w:p>
+    <w:p>
+      <w:pPr>
+        <w:spacing w:after="0"/>
+        <w:jc w:val="both"/>
+        <w:rPr>
+          <w:rFonts w:ascii="Cambria" w:hAnsi="Cambria"/>
+        </w:rPr>
+      </w:pPr>
+    </w:p>
+    <w:p>
+      <w:pPr>
+        <w:spacing w:after="0"/>
+        <w:jc w:val="both"/>
+        <w:rPr>
+          <w:rFonts w:ascii="Cambria" w:hAnsi="Cambria"/>
+        </w:rPr>
+      </w:pPr>
+    </w:p>
+    <w:p>
+      <w:pPr>
+        <w:spacing w:after="0"/>
+        <w:jc w:val="both"/>
+        <w:rPr>
+          <w:rFonts w:ascii="Cambria" w:hAnsi="Cambria"/>
+        </w:rPr>
+      </w:pPr>
+    </w:p>
+    <w:p>
+      <w:pPr>
+        <w:spacing w:after="0"/>
+        <w:jc w:val="both"/>
         <w:rPr>
           <w:rFonts w:ascii="Cambria" w:hAnsi="Cambria"/>
           <w:sz w:val="28"/>
@@ -1005,6 +1107,7 @@
     <w:p>
       <w:pPr>
         <w:spacing w:after="0"/>
+        <w:jc w:val="both"/>
         <w:rPr>
           <w:rFonts w:ascii="Cambria" w:hAnsi="Cambria"/>
           <w:sz w:val="28"/>
@@ -1020,12 +1123,798 @@
           <w:numId w:val="3"/>
         </w:numPr>
         <w:spacing w:after="0"/>
-        <w:rPr>
-          <w:rFonts w:ascii="Cambria" w:hAnsi="Cambria"/>
-          <w:sz w:val="24"/>
-          <w:szCs w:val="32"/>
-        </w:rPr>
-      </w:pPr>
+        <w:jc w:val="both"/>
+        <w:rPr>
+          <w:rFonts w:ascii="Cambria" w:hAnsi="Cambria"/>
+          <w:sz w:val="24"/>
+          <w:szCs w:val="32"/>
+        </w:rPr>
+      </w:pPr>
+      <w:r>
+        <w:rPr>
+          <w:rFonts w:ascii="Cambria" w:hAnsi="Cambria"/>
+          <w:sz w:val="24"/>
+          <w:szCs w:val="32"/>
+        </w:rPr>
+        <w:t>Data Science Tools</w:t>
+      </w:r>
+    </w:p>
+    <w:p>
+      <w:pPr>
+        <w:pStyle w:val="ListParagraph"/>
+        <w:numPr>
+          <w:ilvl w:val="1"/>
+          <w:numId w:val="3"/>
+        </w:numPr>
+        <w:spacing w:after="0"/>
+        <w:jc w:val="both"/>
+        <w:rPr>
+          <w:rFonts w:ascii="Cambria" w:hAnsi="Cambria"/>
+          <w:sz w:val="24"/>
+          <w:szCs w:val="32"/>
+        </w:rPr>
+      </w:pPr>
+      <w:r>
+        <w:rPr>
+          <w:rFonts w:ascii="Cambria" w:hAnsi="Cambria"/>
+          <w:sz w:val="24"/>
+          <w:szCs w:val="32"/>
+        </w:rPr>
+        <w:t>Python</w:t>
+      </w:r>
+    </w:p>
+    <w:p>
+      <w:pPr>
+        <w:pStyle w:val="ListParagraph"/>
+        <w:numPr>
+          <w:ilvl w:val="2"/>
+          <w:numId w:val="3"/>
+        </w:numPr>
+        <w:spacing w:after="0"/>
+        <w:jc w:val="both"/>
+        <w:rPr>
+          <w:rFonts w:ascii="Cambria" w:hAnsi="Cambria"/>
+          <w:sz w:val="24"/>
+          <w:szCs w:val="32"/>
+        </w:rPr>
+      </w:pPr>
+      <w:r>
+        <w:rPr>
+          <w:rFonts w:ascii="Cambria" w:hAnsi="Cambria"/>
+          <w:sz w:val="24"/>
+          <w:szCs w:val="32"/>
+        </w:rPr>
+        <w:t>Company Using: Google</w:t>
+      </w:r>
+    </w:p>
+    <w:p>
+      <w:pPr>
+        <w:pStyle w:val="ListParagraph"/>
+        <w:numPr>
+          <w:ilvl w:val="2"/>
+          <w:numId w:val="3"/>
+        </w:numPr>
+        <w:spacing w:after="0"/>
+        <w:jc w:val="both"/>
+        <w:rPr>
+          <w:rFonts w:ascii="Cambria" w:hAnsi="Cambria"/>
+          <w:sz w:val="24"/>
+          <w:szCs w:val="32"/>
+        </w:rPr>
+      </w:pPr>
+      <w:r>
+        <w:rPr>
+          <w:rFonts w:ascii="Cambria" w:hAnsi="Cambria"/>
+          <w:sz w:val="24"/>
+          <w:szCs w:val="32"/>
+        </w:rPr>
+        <w:t>Purpose of Use: Google uses Python for various applications including data analysis and machine learning.</w:t>
+      </w:r>
+    </w:p>
+    <w:p>
+      <w:pPr>
+        <w:pStyle w:val="ListParagraph"/>
+        <w:numPr>
+          <w:ilvl w:val="2"/>
+          <w:numId w:val="3"/>
+        </w:numPr>
+        <w:spacing w:after="0"/>
+        <w:jc w:val="both"/>
+        <w:rPr>
+          <w:rFonts w:ascii="Cambria" w:hAnsi="Cambria"/>
+          <w:sz w:val="24"/>
+          <w:szCs w:val="32"/>
+        </w:rPr>
+      </w:pPr>
+      <w:r>
+        <w:rPr>
+          <w:rFonts w:ascii="Cambria" w:hAnsi="Cambria"/>
+          <w:sz w:val="24"/>
+          <w:szCs w:val="32"/>
+        </w:rPr>
+        <w:t>Benefits: Python is easy to learn, has a strong set of libraries for data manipulation and analysis, and is widely used in the data science community.</w:t>
+      </w:r>
+    </w:p>
+    <w:p>
+      <w:pPr>
+        <w:pStyle w:val="ListParagraph"/>
+        <w:numPr>
+          <w:ilvl w:val="2"/>
+          <w:numId w:val="3"/>
+        </w:numPr>
+        <w:spacing w:after="0"/>
+        <w:jc w:val="both"/>
+        <w:rPr>
+          <w:rFonts w:ascii="Cambria" w:hAnsi="Cambria"/>
+          <w:sz w:val="24"/>
+          <w:szCs w:val="32"/>
+        </w:rPr>
+      </w:pPr>
+      <w:r>
+        <w:rPr>
+          <w:rFonts w:ascii="Cambria" w:hAnsi="Cambria"/>
+          <w:sz w:val="24"/>
+          <w:szCs w:val="32"/>
+        </w:rPr>
+        <w:t>Before and After: Before using Python, data analysis tasks might have been more time-consuming and complex. After adopting Python, Google can perform these tasks more efficiently and effectively.</w:t>
+      </w:r>
+    </w:p>
+    <w:p>
+      <w:pPr>
+        <w:pStyle w:val="ListParagraph"/>
+        <w:numPr>
+          <w:ilvl w:val="1"/>
+          <w:numId w:val="3"/>
+        </w:numPr>
+        <w:spacing w:after="0"/>
+        <w:jc w:val="both"/>
+        <w:rPr>
+          <w:rFonts w:ascii="Cambria" w:hAnsi="Cambria"/>
+          <w:sz w:val="24"/>
+          <w:szCs w:val="32"/>
+        </w:rPr>
+      </w:pPr>
+      <w:r>
+        <w:rPr>
+          <w:rFonts w:ascii="Cambria" w:hAnsi="Cambria"/>
+          <w:sz w:val="24"/>
+          <w:szCs w:val="32"/>
+        </w:rPr>
+        <w:t>R</w:t>
+      </w:r>
+    </w:p>
+    <w:p>
+      <w:pPr>
+        <w:pStyle w:val="ListParagraph"/>
+        <w:numPr>
+          <w:ilvl w:val="2"/>
+          <w:numId w:val="3"/>
+        </w:numPr>
+        <w:spacing w:after="0"/>
+        <w:jc w:val="both"/>
+        <w:rPr>
+          <w:rFonts w:ascii="Cambria" w:hAnsi="Cambria"/>
+          <w:sz w:val="24"/>
+          <w:szCs w:val="32"/>
+        </w:rPr>
+      </w:pPr>
+      <w:r>
+        <w:rPr>
+          <w:rFonts w:ascii="Cambria" w:hAnsi="Cambria"/>
+          <w:sz w:val="24"/>
+          <w:szCs w:val="32"/>
+        </w:rPr>
+        <w:t>Company Using: Pfizer</w:t>
+      </w:r>
+    </w:p>
+    <w:p>
+      <w:pPr>
+        <w:pStyle w:val="ListParagraph"/>
+        <w:numPr>
+          <w:ilvl w:val="2"/>
+          <w:numId w:val="3"/>
+        </w:numPr>
+        <w:spacing w:after="0"/>
+        <w:jc w:val="both"/>
+        <w:rPr>
+          <w:rFonts w:ascii="Cambria" w:hAnsi="Cambria"/>
+          <w:sz w:val="24"/>
+          <w:szCs w:val="32"/>
+        </w:rPr>
+      </w:pPr>
+      <w:r>
+        <w:rPr>
+          <w:rFonts w:ascii="Cambria" w:hAnsi="Cambria"/>
+          <w:sz w:val="24"/>
+          <w:szCs w:val="32"/>
+        </w:rPr>
+        <w:t>Purpose of Use: Pfizer uses R for statistical analysis and graphics representation in drug development.</w:t>
+      </w:r>
+    </w:p>
+    <w:p>
+      <w:pPr>
+        <w:pStyle w:val="ListParagraph"/>
+        <w:numPr>
+          <w:ilvl w:val="2"/>
+          <w:numId w:val="3"/>
+        </w:numPr>
+        <w:spacing w:after="0"/>
+        <w:jc w:val="both"/>
+        <w:rPr>
+          <w:rFonts w:ascii="Cambria" w:hAnsi="Cambria"/>
+          <w:sz w:val="24"/>
+          <w:szCs w:val="32"/>
+        </w:rPr>
+      </w:pPr>
+      <w:r>
+        <w:rPr>
+          <w:rFonts w:ascii="Cambria" w:hAnsi="Cambria"/>
+          <w:sz w:val="24"/>
+          <w:szCs w:val="32"/>
+        </w:rPr>
+        <w:t xml:space="preserve">Benefits: R provides a wide variety of statistical and graphical </w:t>
+      </w:r>
+      <w:r>
+        <w:rPr>
+          <w:rFonts w:ascii="Cambria" w:hAnsi="Cambria"/>
+          <w:sz w:val="24"/>
+          <w:szCs w:val="32"/>
+        </w:rPr>
+        <w:t>techniques and</w:t>
+      </w:r>
+      <w:r>
+        <w:rPr>
+          <w:rFonts w:ascii="Cambria" w:hAnsi="Cambria"/>
+          <w:sz w:val="24"/>
+          <w:szCs w:val="32"/>
+        </w:rPr>
+        <w:t xml:space="preserve"> is highly extensible.</w:t>
+      </w:r>
+    </w:p>
+    <w:p>
+      <w:pPr>
+        <w:pStyle w:val="ListParagraph"/>
+        <w:numPr>
+          <w:ilvl w:val="2"/>
+          <w:numId w:val="3"/>
+        </w:numPr>
+        <w:spacing w:after="0"/>
+        <w:jc w:val="both"/>
+        <w:rPr>
+          <w:rFonts w:ascii="Cambria" w:hAnsi="Cambria"/>
+          <w:sz w:val="24"/>
+          <w:szCs w:val="32"/>
+        </w:rPr>
+      </w:pPr>
+      <w:r>
+        <w:rPr>
+          <w:rFonts w:ascii="Cambria" w:hAnsi="Cambria"/>
+          <w:sz w:val="24"/>
+          <w:szCs w:val="32"/>
+        </w:rPr>
+        <w:t>Before and After: Before using R, Pfizer might have faced challenges in statistical computing and graphics. After adopting R, Pfizer can now easily handle these tasks.</w:t>
+      </w:r>
+    </w:p>
+    <w:p>
+      <w:pPr>
+        <w:pStyle w:val="ListParagraph"/>
+        <w:numPr>
+          <w:ilvl w:val="1"/>
+          <w:numId w:val="3"/>
+        </w:numPr>
+        <w:spacing w:after="0"/>
+        <w:jc w:val="both"/>
+        <w:rPr>
+          <w:rFonts w:ascii="Cambria" w:hAnsi="Cambria"/>
+          <w:sz w:val="24"/>
+          <w:szCs w:val="32"/>
+        </w:rPr>
+      </w:pPr>
+      <w:r>
+        <w:rPr>
+          <w:rFonts w:ascii="Cambria" w:hAnsi="Cambria"/>
+          <w:sz w:val="24"/>
+          <w:szCs w:val="32"/>
+        </w:rPr>
+        <w:t>TensorFlow</w:t>
+      </w:r>
+    </w:p>
+    <w:p>
+      <w:pPr>
+        <w:pStyle w:val="ListParagraph"/>
+        <w:numPr>
+          <w:ilvl w:val="2"/>
+          <w:numId w:val="3"/>
+        </w:numPr>
+        <w:spacing w:after="0"/>
+        <w:jc w:val="both"/>
+        <w:rPr>
+          <w:rFonts w:ascii="Cambria" w:hAnsi="Cambria"/>
+          <w:sz w:val="24"/>
+          <w:szCs w:val="32"/>
+        </w:rPr>
+      </w:pPr>
+      <w:r>
+        <w:rPr>
+          <w:rFonts w:ascii="Cambria" w:hAnsi="Cambria"/>
+          <w:sz w:val="24"/>
+          <w:szCs w:val="32"/>
+        </w:rPr>
+        <w:t>Company Using: Twitter</w:t>
+      </w:r>
+    </w:p>
+    <w:p>
+      <w:pPr>
+        <w:pStyle w:val="ListParagraph"/>
+        <w:numPr>
+          <w:ilvl w:val="2"/>
+          <w:numId w:val="3"/>
+        </w:numPr>
+        <w:spacing w:after="0"/>
+        <w:jc w:val="both"/>
+        <w:rPr>
+          <w:rFonts w:ascii="Cambria" w:hAnsi="Cambria"/>
+          <w:sz w:val="24"/>
+          <w:szCs w:val="32"/>
+        </w:rPr>
+      </w:pPr>
+      <w:r>
+        <w:rPr>
+          <w:rFonts w:ascii="Cambria" w:hAnsi="Cambria"/>
+          <w:sz w:val="24"/>
+          <w:szCs w:val="32"/>
+        </w:rPr>
+        <w:t>Purpose of Use: Twitter uses TensorFlow for machine learning tasks such as text classification for tweets.</w:t>
+      </w:r>
+    </w:p>
+    <w:p>
+      <w:pPr>
+        <w:pStyle w:val="ListParagraph"/>
+        <w:numPr>
+          <w:ilvl w:val="2"/>
+          <w:numId w:val="3"/>
+        </w:numPr>
+        <w:spacing w:after="0"/>
+        <w:jc w:val="both"/>
+        <w:rPr>
+          <w:rFonts w:ascii="Cambria" w:hAnsi="Cambria"/>
+          <w:sz w:val="24"/>
+          <w:szCs w:val="32"/>
+        </w:rPr>
+      </w:pPr>
+      <w:r>
+        <w:rPr>
+          <w:rFonts w:ascii="Cambria" w:hAnsi="Cambria"/>
+          <w:sz w:val="24"/>
+          <w:szCs w:val="32"/>
+        </w:rPr>
+        <w:t xml:space="preserve">Benefits: TensorFlow allows developers to create large-scale neural networks with many </w:t>
+      </w:r>
+      <w:r>
+        <w:rPr>
+          <w:rFonts w:ascii="Cambria" w:hAnsi="Cambria"/>
+          <w:sz w:val="24"/>
+          <w:szCs w:val="32"/>
+        </w:rPr>
+        <w:t>layers and</w:t>
+      </w:r>
+      <w:r>
+        <w:rPr>
+          <w:rFonts w:ascii="Cambria" w:hAnsi="Cambria"/>
+          <w:sz w:val="24"/>
+          <w:szCs w:val="32"/>
+        </w:rPr>
+        <w:t xml:space="preserve"> is also very flexible and capable.</w:t>
+      </w:r>
+    </w:p>
+    <w:p>
+      <w:pPr>
+        <w:pStyle w:val="ListParagraph"/>
+        <w:numPr>
+          <w:ilvl w:val="2"/>
+          <w:numId w:val="3"/>
+        </w:numPr>
+        <w:spacing w:after="0"/>
+        <w:jc w:val="both"/>
+        <w:rPr>
+          <w:rFonts w:ascii="Cambria" w:hAnsi="Cambria"/>
+          <w:sz w:val="24"/>
+          <w:szCs w:val="32"/>
+        </w:rPr>
+      </w:pPr>
+      <w:r>
+        <w:rPr>
+          <w:rFonts w:ascii="Cambria" w:hAnsi="Cambria"/>
+          <w:sz w:val="24"/>
+          <w:szCs w:val="32"/>
+        </w:rPr>
+        <w:t>Before and After: Before using TensorFlow, Twitter might have struggled with text classification. After adopting TensorFlow, Twitter can now classify tweets more accurately and efficiently.</w:t>
+      </w:r>
+    </w:p>
+    <w:p>
+      <w:pPr>
+        <w:pStyle w:val="ListParagraph"/>
+        <w:numPr>
+          <w:ilvl w:val="0"/>
+          <w:numId w:val="3"/>
+        </w:numPr>
+        <w:spacing w:after="0"/>
+        <w:jc w:val="both"/>
+        <w:rPr>
+          <w:rFonts w:ascii="Cambria" w:hAnsi="Cambria"/>
+          <w:sz w:val="24"/>
+          <w:szCs w:val="32"/>
+        </w:rPr>
+      </w:pPr>
+      <w:r>
+        <w:rPr>
+          <w:rFonts w:ascii="Cambria" w:hAnsi="Cambria"/>
+          <w:sz w:val="24"/>
+          <w:szCs w:val="32"/>
+        </w:rPr>
+        <w:t>BI Tools</w:t>
+      </w:r>
+    </w:p>
+    <w:p>
+      <w:pPr>
+        <w:pStyle w:val="ListParagraph"/>
+        <w:numPr>
+          <w:ilvl w:val="1"/>
+          <w:numId w:val="3"/>
+        </w:numPr>
+        <w:spacing w:after="0"/>
+        <w:jc w:val="both"/>
+        <w:rPr>
+          <w:rFonts w:ascii="Cambria" w:hAnsi="Cambria"/>
+          <w:sz w:val="24"/>
+          <w:szCs w:val="32"/>
+        </w:rPr>
+      </w:pPr>
+      <w:r>
+        <w:rPr>
+          <w:rFonts w:ascii="Cambria" w:hAnsi="Cambria"/>
+          <w:sz w:val="24"/>
+          <w:szCs w:val="32"/>
+        </w:rPr>
+        <w:t>Tableau</w:t>
+      </w:r>
+    </w:p>
+    <w:p>
+      <w:pPr>
+        <w:pStyle w:val="ListParagraph"/>
+        <w:numPr>
+          <w:ilvl w:val="2"/>
+          <w:numId w:val="3"/>
+        </w:numPr>
+        <w:spacing w:after="0"/>
+        <w:jc w:val="both"/>
+        <w:rPr>
+          <w:rFonts w:ascii="Cambria" w:hAnsi="Cambria"/>
+          <w:sz w:val="24"/>
+          <w:szCs w:val="32"/>
+        </w:rPr>
+      </w:pPr>
+      <w:r>
+        <w:rPr>
+          <w:rFonts w:ascii="Cambria" w:hAnsi="Cambria"/>
+          <w:sz w:val="24"/>
+          <w:szCs w:val="32"/>
+        </w:rPr>
+        <w:t>Company Using: Amazon</w:t>
+      </w:r>
+    </w:p>
+    <w:p>
+      <w:pPr>
+        <w:pStyle w:val="ListParagraph"/>
+        <w:numPr>
+          <w:ilvl w:val="2"/>
+          <w:numId w:val="3"/>
+        </w:numPr>
+        <w:spacing w:after="0"/>
+        <w:jc w:val="both"/>
+        <w:rPr>
+          <w:rFonts w:ascii="Cambria" w:hAnsi="Cambria"/>
+          <w:sz w:val="24"/>
+          <w:szCs w:val="32"/>
+        </w:rPr>
+      </w:pPr>
+      <w:r>
+        <w:rPr>
+          <w:rFonts w:ascii="Cambria" w:hAnsi="Cambria"/>
+          <w:sz w:val="24"/>
+          <w:szCs w:val="32"/>
+        </w:rPr>
+        <w:t>Purpose of Use: Amazon uses Tableau for visualizing data and gaining insights.</w:t>
+      </w:r>
+    </w:p>
+    <w:p>
+      <w:pPr>
+        <w:pStyle w:val="ListParagraph"/>
+        <w:numPr>
+          <w:ilvl w:val="2"/>
+          <w:numId w:val="3"/>
+        </w:numPr>
+        <w:spacing w:after="0"/>
+        <w:jc w:val="both"/>
+        <w:rPr>
+          <w:rFonts w:ascii="Cambria" w:hAnsi="Cambria"/>
+          <w:sz w:val="24"/>
+          <w:szCs w:val="32"/>
+        </w:rPr>
+      </w:pPr>
+      <w:r>
+        <w:rPr>
+          <w:rFonts w:ascii="Cambria" w:hAnsi="Cambria"/>
+          <w:sz w:val="24"/>
+          <w:szCs w:val="32"/>
+        </w:rPr>
+        <w:t>Benefits: Tableau is a powerful data visualization tool that can help Amazon understand their data better.</w:t>
+      </w:r>
+    </w:p>
+    <w:p>
+      <w:pPr>
+        <w:pStyle w:val="ListParagraph"/>
+        <w:numPr>
+          <w:ilvl w:val="2"/>
+          <w:numId w:val="3"/>
+        </w:numPr>
+        <w:spacing w:after="0"/>
+        <w:jc w:val="both"/>
+        <w:rPr>
+          <w:rFonts w:ascii="Cambria" w:hAnsi="Cambria"/>
+          <w:sz w:val="24"/>
+          <w:szCs w:val="32"/>
+        </w:rPr>
+      </w:pPr>
+      <w:r>
+        <w:rPr>
+          <w:rFonts w:ascii="Cambria" w:hAnsi="Cambria"/>
+          <w:sz w:val="24"/>
+          <w:szCs w:val="32"/>
+        </w:rPr>
+        <w:t>Before and After: Before using Tableau, Amazon might have had difficulty visualizing and understanding their data. After adopting Tableau, Amazon can now easily visualize their data and gain valuable insights.</w:t>
+      </w:r>
+    </w:p>
+    <w:p>
+      <w:pPr>
+        <w:pStyle w:val="ListParagraph"/>
+        <w:numPr>
+          <w:ilvl w:val="1"/>
+          <w:numId w:val="3"/>
+        </w:numPr>
+        <w:spacing w:after="0"/>
+        <w:jc w:val="both"/>
+        <w:rPr>
+          <w:rFonts w:ascii="Cambria" w:hAnsi="Cambria"/>
+          <w:sz w:val="24"/>
+          <w:szCs w:val="32"/>
+        </w:rPr>
+      </w:pPr>
+      <w:r>
+        <w:rPr>
+          <w:rFonts w:ascii="Cambria" w:hAnsi="Cambria"/>
+          <w:sz w:val="24"/>
+          <w:szCs w:val="32"/>
+        </w:rPr>
+        <w:lastRenderedPageBreak/>
+        <w:t>Power BI</w:t>
+      </w:r>
+    </w:p>
+    <w:p>
+      <w:pPr>
+        <w:pStyle w:val="ListParagraph"/>
+        <w:numPr>
+          <w:ilvl w:val="2"/>
+          <w:numId w:val="3"/>
+        </w:numPr>
+        <w:spacing w:after="0"/>
+        <w:jc w:val="both"/>
+        <w:rPr>
+          <w:rFonts w:ascii="Cambria" w:hAnsi="Cambria"/>
+          <w:sz w:val="24"/>
+          <w:szCs w:val="32"/>
+        </w:rPr>
+      </w:pPr>
+      <w:r>
+        <w:rPr>
+          <w:rFonts w:ascii="Cambria" w:hAnsi="Cambria"/>
+          <w:sz w:val="24"/>
+          <w:szCs w:val="32"/>
+        </w:rPr>
+        <w:t>Company Using: Adobe</w:t>
+      </w:r>
+    </w:p>
+    <w:p>
+      <w:pPr>
+        <w:pStyle w:val="ListParagraph"/>
+        <w:numPr>
+          <w:ilvl w:val="2"/>
+          <w:numId w:val="3"/>
+        </w:numPr>
+        <w:spacing w:after="0"/>
+        <w:jc w:val="both"/>
+        <w:rPr>
+          <w:rFonts w:ascii="Cambria" w:hAnsi="Cambria"/>
+          <w:sz w:val="24"/>
+          <w:szCs w:val="32"/>
+        </w:rPr>
+      </w:pPr>
+      <w:r>
+        <w:rPr>
+          <w:rFonts w:ascii="Cambria" w:hAnsi="Cambria"/>
+          <w:sz w:val="24"/>
+          <w:szCs w:val="32"/>
+        </w:rPr>
+        <w:t>Purpose of Use: Adobe uses Power BI for business analytics and to share insights across their organization.</w:t>
+      </w:r>
+    </w:p>
+    <w:p>
+      <w:pPr>
+        <w:pStyle w:val="ListParagraph"/>
+        <w:numPr>
+          <w:ilvl w:val="2"/>
+          <w:numId w:val="3"/>
+        </w:numPr>
+        <w:spacing w:after="0"/>
+        <w:jc w:val="both"/>
+        <w:rPr>
+          <w:rFonts w:ascii="Cambria" w:hAnsi="Cambria"/>
+          <w:sz w:val="24"/>
+          <w:szCs w:val="32"/>
+        </w:rPr>
+      </w:pPr>
+      <w:r>
+        <w:rPr>
+          <w:rFonts w:ascii="Cambria" w:hAnsi="Cambria"/>
+          <w:sz w:val="24"/>
+          <w:szCs w:val="32"/>
+        </w:rPr>
+        <w:t>Benefits: Power BI is a suite of business analytics tools that deliver insights throughout an organization.</w:t>
+      </w:r>
+    </w:p>
+    <w:p>
+      <w:pPr>
+        <w:pStyle w:val="ListParagraph"/>
+        <w:numPr>
+          <w:ilvl w:val="2"/>
+          <w:numId w:val="3"/>
+        </w:numPr>
+        <w:spacing w:after="0"/>
+        <w:jc w:val="both"/>
+        <w:rPr>
+          <w:rFonts w:ascii="Cambria" w:hAnsi="Cambria"/>
+          <w:sz w:val="24"/>
+          <w:szCs w:val="32"/>
+        </w:rPr>
+      </w:pPr>
+      <w:r>
+        <w:rPr>
+          <w:rFonts w:ascii="Cambria" w:hAnsi="Cambria"/>
+          <w:sz w:val="24"/>
+          <w:szCs w:val="32"/>
+        </w:rPr>
+        <w:t>Before and After: Before using Power BI, Adobe might have had difficulty sharing insights across their organization. After adopting Power BI, Adobe can now easily share insights and make informed decisions.</w:t>
+      </w:r>
+    </w:p>
+    <w:p>
+      <w:pPr>
+        <w:pStyle w:val="ListParagraph"/>
+        <w:numPr>
+          <w:ilvl w:val="1"/>
+          <w:numId w:val="3"/>
+        </w:numPr>
+        <w:spacing w:after="0"/>
+        <w:jc w:val="both"/>
+        <w:rPr>
+          <w:rFonts w:ascii="Cambria" w:hAnsi="Cambria"/>
+          <w:sz w:val="24"/>
+          <w:szCs w:val="32"/>
+        </w:rPr>
+      </w:pPr>
+      <w:r>
+        <w:rPr>
+          <w:rFonts w:ascii="Cambria" w:hAnsi="Cambria"/>
+          <w:sz w:val="24"/>
+          <w:szCs w:val="32"/>
+        </w:rPr>
+        <w:t>Looker</w:t>
+      </w:r>
+    </w:p>
+    <w:p>
+      <w:pPr>
+        <w:pStyle w:val="ListParagraph"/>
+        <w:numPr>
+          <w:ilvl w:val="2"/>
+          <w:numId w:val="3"/>
+        </w:numPr>
+        <w:spacing w:after="0"/>
+        <w:jc w:val="both"/>
+        <w:rPr>
+          <w:rFonts w:ascii="Cambria" w:hAnsi="Cambria"/>
+          <w:sz w:val="24"/>
+          <w:szCs w:val="32"/>
+        </w:rPr>
+      </w:pPr>
+      <w:r>
+        <w:rPr>
+          <w:rFonts w:ascii="Cambria" w:hAnsi="Cambria"/>
+          <w:sz w:val="24"/>
+          <w:szCs w:val="32"/>
+        </w:rPr>
+        <w:t>Company Using: The Economist</w:t>
+      </w:r>
+    </w:p>
+    <w:p>
+      <w:pPr>
+        <w:pStyle w:val="ListParagraph"/>
+        <w:numPr>
+          <w:ilvl w:val="2"/>
+          <w:numId w:val="3"/>
+        </w:numPr>
+        <w:spacing w:after="0"/>
+        <w:jc w:val="both"/>
+        <w:rPr>
+          <w:rFonts w:ascii="Cambria" w:hAnsi="Cambria"/>
+          <w:sz w:val="24"/>
+          <w:szCs w:val="32"/>
+        </w:rPr>
+      </w:pPr>
+      <w:r>
+        <w:rPr>
+          <w:rFonts w:ascii="Cambria" w:hAnsi="Cambria"/>
+          <w:sz w:val="24"/>
+          <w:szCs w:val="32"/>
+        </w:rPr>
+        <w:t>Purpose of Use: The Economist uses Looker to analyze their data and make data-driven decisions.</w:t>
+      </w:r>
+    </w:p>
+    <w:p>
+      <w:pPr>
+        <w:pStyle w:val="ListParagraph"/>
+        <w:numPr>
+          <w:ilvl w:val="2"/>
+          <w:numId w:val="3"/>
+        </w:numPr>
+        <w:spacing w:after="0"/>
+        <w:jc w:val="both"/>
+        <w:rPr>
+          <w:rFonts w:ascii="Cambria" w:hAnsi="Cambria"/>
+          <w:sz w:val="24"/>
+          <w:szCs w:val="32"/>
+        </w:rPr>
+      </w:pPr>
+      <w:r>
+        <w:rPr>
+          <w:rFonts w:ascii="Cambria" w:hAnsi="Cambria"/>
+          <w:sz w:val="24"/>
+          <w:szCs w:val="32"/>
+        </w:rPr>
+        <w:t>Benefits: Looker is a modern platform for data that offers data analytics and business insights to every department at a company.</w:t>
+      </w:r>
+    </w:p>
+    <w:p>
+      <w:pPr>
+        <w:pStyle w:val="ListParagraph"/>
+        <w:numPr>
+          <w:ilvl w:val="2"/>
+          <w:numId w:val="3"/>
+        </w:numPr>
+        <w:spacing w:after="0"/>
+        <w:jc w:val="both"/>
+        <w:rPr>
+          <w:rFonts w:ascii="Cambria" w:hAnsi="Cambria"/>
+          <w:sz w:val="24"/>
+          <w:szCs w:val="32"/>
+        </w:rPr>
+      </w:pPr>
+      <w:r>
+        <w:rPr>
+          <w:rFonts w:ascii="Cambria" w:hAnsi="Cambria"/>
+          <w:sz w:val="24"/>
+          <w:szCs w:val="32"/>
+        </w:rPr>
+        <w:t>Before and After: Before using Looker, The Economist might have had difficulty analyzing their data. After adopting Looker, The Economist can now make data-driven decisions.</w:t>
+      </w:r>
     </w:p>
     <w:sectPr>
       <w:pgSz w:w="12240" w:h="15840"/>
@@ -1306,7 +2195,7 @@
         <w:rFonts w:hint="default"/>
       </w:rPr>
     </w:lvl>
-    <w:lvl w:ilvl="1" w:tplc="34090019" w:tentative="1">
+    <w:lvl w:ilvl="1" w:tplc="34090019">
       <w:start w:val="1"/>
       <w:numFmt w:val="lowerLetter"/>
       <w:lvlText w:val="%2."/>
@@ -1315,7 +2204,7 @@
         <w:ind w:left="1440" w:hanging="360"/>
       </w:pPr>
     </w:lvl>
-    <w:lvl w:ilvl="2" w:tplc="3409001B" w:tentative="1">
+    <w:lvl w:ilvl="2" w:tplc="3409001B">
       <w:start w:val="1"/>
       <w:numFmt w:val="lowerRoman"/>
       <w:lvlText w:val="%3."/>
@@ -1912,6 +2801,34 @@
 </w:styles>
 </file>
 
+<file path=word/ink/ink1.xml><?xml version="1.0" encoding="utf-8"?>
+<inkml:ink xmlns:inkml="http://www.w3.org/2003/InkML">
+  <inkml:definitions>
+    <inkml:context xml:id="ctx0">
+      <inkml:inkSource xml:id="inkSrc0">
+        <inkml:traceFormat>
+          <inkml:channel name="X" type="integer" min="-2.14748E9" max="2.14748E9" units="cm"/>
+          <inkml:channel name="Y" type="integer" min="-2.14748E9" max="2.14748E9" units="cm"/>
+          <inkml:channel name="F" type="integer" max="32767" units="dev"/>
+        </inkml:traceFormat>
+        <inkml:channelProperties>
+          <inkml:channelProperty channel="X" name="resolution" value="1000" units="1/cm"/>
+          <inkml:channelProperty channel="Y" name="resolution" value="1000" units="1/cm"/>
+          <inkml:channelProperty channel="F" name="resolution" value="0" units="1/dev"/>
+        </inkml:channelProperties>
+      </inkml:inkSource>
+      <inkml:timestamp xml:id="ts0" timeString="2023-11-16T22:12:56.760"/>
+    </inkml:context>
+    <inkml:brush xml:id="br0">
+      <inkml:brushProperty name="width" value="0.05" units="cm"/>
+      <inkml:brushProperty name="height" value="0.05" units="cm"/>
+    </inkml:brush>
+  </inkml:definitions>
+  <inkml:trace contextRef="#ctx0" brushRef="#br0">1 1291 24575,'159'-137'0,"-114"102"0,-1-2 0,-2-2 0,48-57 0,-47 41 0,-3-2 0,-1-2 0,-4-2 0,-2-1 0,-3-1 0,-3-2 0,26-89 0,-47 131 0,-1-1 0,-1 1 0,-1-1 0,-1 0 0,-2 0 0,0 1 0,-1-1 0,-1 0 0,-1 0 0,-10-34 0,11 53 0,0 0 0,0 0 0,-1 1 0,1-1 0,-1 1 0,0 0 0,0 0 0,-1 0 0,1 0 0,-1 1 0,0-1 0,1 1 0,-2 0 0,1 0 0,0 0 0,-7-3 0,7 5 0,1 0 0,0-1 0,0 2 0,-1-1 0,1 0 0,-1 1 0,1-1 0,-1 1 0,1 0 0,0 0 0,-1 1 0,1-1 0,-1 1 0,1-1 0,0 1 0,-1 0 0,1 0 0,0 1 0,0-1 0,0 1 0,0-1 0,0 1 0,0 0 0,0 0 0,0 0 0,-3 5 0,-10 10 0,1 2 0,0 0 0,2 0 0,0 1 0,-20 43 0,-40 123 0,55-137 0,-83 260 0,87-249 0,2 0 0,2 0 0,-1 83 0,-31 518 0,32-604 0,5-29 0,9-44 0,47-162 0,-36 135 0,-1 0 0,-3-1 0,-1 0 0,-2-1 0,3-82 0,-12 124 0,1-1 0,0 1 0,0 0 0,0 0 0,0-1 0,1 1 0,-1 0 0,1 0 0,-1 0 0,1 0 0,0 0 0,1 0 0,-1 0 0,0 0 0,1 0 0,0 0 0,-1 0 0,5-3 0,-3 4 0,0 0 0,1 0 0,0 1 0,-1-1 0,1 1 0,0 0 0,0 0 0,0 0 0,0 1 0,0-1 0,0 1 0,0 0 0,0 0 0,7 1 0,122 0 0,38 3 0,-169-4 0,0 1 0,1 0 0,-1-1 0,1 1 0,-1 0 0,0 0 0,0 0 0,1 1 0,-1-1 0,0 1 0,0-1 0,-1 1 0,1 0 0,0-1 0,0 1 0,-1 0 0,1 0 0,-1 0 0,1 0 0,0 4 0,0-3 0,-1-1 0,1 1 0,-1-1 0,1 0 0,0 1 0,0-1 0,0 0 0,0 0 0,0 0 0,0-1 0,0 1 0,1 0 0,-1-1 0,1 1 0,-1-1 0,1 0 0,-1 0 0,1 0 0,5 1 0,5-1 0,1-1 0,-1-1 0,0 0 0,0 0 0,0-1 0,0-1 0,-1 0 0,1-1 0,-1-1 0,1 0 0,-1 0 0,-1-1 0,1-1 0,-1 1 0,0-2 0,17-15 0,3-5 0,-1-1 0,-2-1 0,-1-2 0,24-37 0,-35 41 0,-14 23 0,0 1 0,0 0 0,0 0 0,0 0 0,1 1 0,0-1 0,-1 0 0,1 1 0,1 0 0,-1 0 0,0 0 0,7-5 0,-8 12 0,-6 7 0,-8 11 0,-24 17 0,13-15 0,-28 37 0,44-51 0,1 1 0,0-1 0,1 1 0,0 0 0,0 0 0,1 0 0,-4 20 0,6-24 0,1 1 0,-1-1 0,2 1 0,-1 0 0,1-1 0,0 1 0,0-1 0,1 1 0,2 9 0,-2-15 0,0 0 0,0 0 0,0 1 0,1-1 0,-1 0 0,0-1 0,1 1 0,0 0 0,-1 0 0,1 0 0,0-1 0,0 1 0,0-1 0,0 0 0,0 1 0,0-1 0,0 0 0,0 0 0,0-1 0,1 1 0,-1 0 0,0-1 0,1 1 0,-1-1 0,1 0 0,-1 1 0,0-1 0,1 0 0,-1-1 0,1 1 0,-1 0 0,3-2 0,-1 2 0,0 0 0,0-1 0,0 0 0,0 0 0,-1 0 0,1 0 0,-1 0 0,1-1 0,-1 0 0,1 0 0,-1 0 0,0 0 0,0 0 0,0-1 0,0 1 0,0-1 0,0 0 0,-1 1 0,1-2 0,-1 1 0,0 0 0,2-5 0,0-1 0,0-1 0,-1 0 0,0 0 0,-1 0 0,0 0 0,-1 0 0,0-11 0,-1 19 0,0 1 0,0-1 0,0 0 0,1 1 0,-1-1 0,0 0 0,0 1 0,1-1 0,-1 1 0,1-1 0,0 1 0,-1-1 0,1 1 0,0-1 0,0 1 0,0-1 0,0 1 0,0 0 0,0 0 0,0 0 0,2-2 0,-1 3 0,-1-1 0,0 1 0,1 0 0,-1-1 0,1 1 0,-1 0 0,1 0 0,-1 0 0,1 0 0,-1 0 0,1 1 0,-1-1 0,1 0 0,-1 1 0,1-1 0,-1 1 0,0-1 0,3 2 0,7 5 0,1 0 0,-1 1 0,-1 0 0,12 11 0,-13-10 0,1 1 0,1 1 0,-2 0 0,1 1 0,9 17 0,23 28 0,-41-56 0,1 0 0,-1 0 0,0 0 0,1 0 0,-1 0 0,0 0 0,1-1 0,-1 1 0,1 0 0,0-1 0,-1 1 0,1-1 0,-1 0 0,1 1 0,0-1 0,-1 0 0,1 0 0,0 0 0,-1 0 0,1 0 0,0 0 0,-1-1 0,1 1 0,0-1 0,-1 1 0,1-1 0,-1 1 0,1-1 0,-1 0 0,1 0 0,-1 0 0,0 0 0,1 0 0,-1 0 0,0 0 0,2-3 0,6-4 0,0-1 0,-1 0 0,12-17 0,-19 25 0,29-46 0,43-93 0,-29 52 0,-40 135 0,-5-32 0,0-10 0,0-1 0,1 1 0,-1 0 0,1-1 0,0 1 0,0 0 0,1 0 0,-1-1 0,1 1 0,0 0 0,1-1 0,2 7 0,-4-11 0,1 0 0,-1 1 0,1-1 0,-1 0 0,1 0 0,-1 0 0,1 0 0,-1 0 0,1 0 0,-1-1 0,1 1 0,-1 0 0,1 0 0,-1 0 0,1 0 0,-1 0 0,0-1 0,1 1 0,-1 0 0,1-1 0,-1 1 0,1 0 0,-1 0 0,0-1 0,1 1 0,-1-1 0,0 1 0,1 0 0,-1-1 0,0 1 0,0-1 0,1 0 0,12-18 0,-11 17 0,16-30 0,-1 0 0,15-41 0,7-14 0,-38 85 0,0 0 0,0 1 0,-1-1 0,1 0 0,1 1 0,-1-1 0,0 1 0,0-1 0,0 1 0,1 0 0,-1 0 0,1-1 0,-1 1 0,1 0 0,-1 0 0,1 0 0,0 1 0,0-1 0,-1 0 0,1 1 0,0-1 0,3 0 0,-1 1 0,-1 0 0,0 1 0,0-1 0,0 1 0,1 0 0,-1-1 0,0 1 0,0 1 0,0-1 0,-1 0 0,1 1 0,4 2 0,4 5 0,1 0 0,-1 0 0,-1 2 0,16 19 0,-16-19 0,-1 0 0,-1 2 0,0-1 0,0 1 0,-1 0 0,-1 0 0,0 1 0,-1-1 0,-1 1 0,0 1 0,-1-1 0,2 18 0,-5-31 0,0 1 0,0 0 0,0-1 0,0 1 0,1-1 0,-1 1 0,0-1 0,1 1 0,-1-1 0,1 1 0,0-1 0,-1 1 0,1-1 0,0 0 0,0 1 0,0-1 0,0 0 0,0 0 0,0 0 0,0 0 0,1 0 0,-1 0 0,0 0 0,0 0 0,1 0 0,-1 0 0,1-1 0,-1 1 0,1-1 0,-1 1 0,1-1 0,-1 1 0,1-1 0,-1 0 0,1 0 0,-1 0 0,1 0 0,0 0 0,-1 0 0,1 0 0,-1 0 0,1-1 0,-1 1 0,1-1 0,-1 1 0,1-1 0,-1 1 0,2-2 0,8-2 0,-2-1 0,1 0 0,0 0 0,-1-1 0,13-10 0,7-12 0,-1 0 0,-1-2 0,-2-1 0,-1-1 0,31-55 0,12-16 0,-62 96 0,1 0 0,1 0 0,-1 0 0,1 0 0,15-10 0,-20 16 0,0-1 0,0 1 0,0 0 0,0-1 0,0 1 0,0 0 0,0 0 0,0 0 0,1 1 0,-1-1 0,0 0 0,1 1 0,-1-1 0,0 1 0,1 0 0,-1 0 0,0 0 0,1 0 0,-1 0 0,0 1 0,1-1 0,-1 1 0,0-1 0,0 1 0,1 0 0,-1 0 0,0 0 0,0 0 0,2 2 0,-3-2 0,0 1 0,1-1 0,-1 1 0,-1-1 0,1 1 0,0 0 0,0 0 0,-1-1 0,1 1 0,-1 0 0,1 0 0,-1 0 0,0 0 0,0 0 0,0 0 0,0-1 0,0 1 0,0 0 0,0 0 0,-1 0 0,1 0 0,-1 0 0,1-1 0,-3 5 0,-21 43 0,23-47 0,-24 36 0,-1-2 0,-33 35 0,4-5 0,47-54 0,0 0 0,1 1 0,0 0 0,1 0 0,1 0 0,0 1 0,0-1 0,2 1 0,0 1 0,0-1 0,1 0 0,1 0 0,1 1 0,0-1 0,0 1 0,5 18 0,-4-29 0,0 0 0,1 0 0,-1 0 0,1 0 0,0 0 0,0-1 0,1 1 0,-1-1 0,1 1 0,0-1 0,0 0 0,0 0 0,0 0 0,0-1 0,1 1 0,-1-1 0,1 0 0,-1 0 0,1 0 0,6 2 0,7 3 0,0-1 0,0-1 0,25 4 0,-24-5 0,1-1 0,0-1 0,-1 0 0,1-2 0,0 0 0,0-1 0,0-1 0,28-7 0,-32 4 0,0 0 0,-1 0 0,0-2 0,0 0 0,-1 0 0,1-1 0,-2-1 0,1 0 0,-1-1 0,20-22 0,-5 3 0,-1-2 0,-1 0 0,-2-2 0,-1-1 0,27-57 0,-42 73 0,-5 13 0,0 0 0,0-1 0,1 1 0,0 0 0,-1 0 0,2 1 0,-1-1 0,0 1 0,6-5 0,-9 8 0,1 1 0,0 0 0,-1 0 0,1-1 0,0 1 0,-1 0 0,1 0 0,0 0 0,-1 0 0,1 0 0,0 0 0,-1 0 0,1 0 0,-1 0 0,1 1 0,0-1 0,-1 0 0,1 0 0,0 1 0,-1-1 0,1 0 0,-1 0 0,1 1 0,-1-1 0,1 1 0,-1-1 0,1 1 0,-1-1 0,1 0 0,-1 1 0,1 0 0,-1-1 0,0 1 0,1-1 0,-1 1 0,0-1 0,1 1 0,-1 1 0,13 26 0,-12-25 0,6 21 0,-1 1 0,-1-1 0,-1 1 0,-1 1 0,-1 34 0,0-22 0,-2-36 0,0 1 0,1-1 0,-1 0 0,0 0 0,1 0 0,-1 0 0,1 0 0,0 1 0,0-1 0,0 0 0,0 0 0,0-1 0,0 1 0,0 0 0,1 0 0,-1-1 0,0 1 0,1 0 0,0-1 0,-1 1 0,1-1 0,2 1 0,0 0 0,0 0 0,-1-1 0,1 0 0,0 0 0,0 0 0,0 0 0,0-1 0,0 1 0,0-1 0,0 0 0,6-1 0,0 0 0,0-1 0,0 0 0,0 0 0,0-1 0,0-1 0,-1 1 0,1-2 0,-1 1 0,10-7 0,13-17 0,0 0 0,-2-2 0,-2-2 0,0 0 0,-2-2 0,-2 0 0,-1-2 0,-2-1 0,-1 0 0,21-60 0,-41 96 0,0 0 0,0 1 0,0-1 0,0 0 0,0 1 0,1-1 0,-1 0 0,0 0 0,0 1 0,0-1 0,1 1 0,-1-1 0,0 0 0,1 1 0,-1-1 0,1 1 0,-1-1 0,0 1 0,1-1 0,-1 1 0,1-1 0,0 1 0,-1-1 0,1 1 0,-1 0 0,1-1 0,0 1 0,-1 0 0,1 0 0,0-1 0,-1 1 0,1 0 0,0 0 0,-1 0 0,1 0 0,0 0 0,-1 0 0,1 0 0,0 0 0,-1 0 0,1 0 0,0 0 0,-1 0 0,1 1 0,0-1 0,-1 0 0,1 0 0,0 1 0,-1-1 0,1 0 0,-1 1 0,1-1 0,-1 1 0,1-1 0,-1 1 0,1-1 0,-1 1 0,1-1 0,-1 1 0,1-1 0,-1 1 0,0 0 0,1-1 0,-1 1 0,0 0 0,0 0 0,27 55 0,-23-45 0,5 11 0,-1 1 0,-1 0 0,-1 0 0,6 46 0,-8 97 0,-3-161 0,-2 0 0,1 1 0,-1-1 0,1 0 0,-1 0 0,-1 0 0,1 0 0,-1 0 0,-3 7 0,4-10 0,0-1 0,0 0 0,0 0 0,0 1 0,-1-1 0,1 0 0,0 0 0,0 0 0,-1 0 0,1 0 0,-1-1 0,1 1 0,-1 0 0,1-1 0,-1 1 0,1-1 0,-1 1 0,0-1 0,1 0 0,-1 1 0,0-1 0,1 0 0,-1 0 0,0 0 0,1-1 0,-1 1 0,1 0 0,-1 0 0,0-1 0,1 1 0,-1-1 0,1 0 0,-3-1 0,1-2 0,11 0 0,13 0 0,166-2-656,-166 6-53,1 0-6117</inkml:trace>
+  <inkml:trace contextRef="#ctx0" brushRef="#br0" timeOffset="1775.2">2910 691 24575,'3'0'0,"7"-3"0,5-1 0,6-2 0,2-1 0,0 1 0,0 1 0,-2-1 0,-1 1 0,2 0 0,0 2 0,0 1 0,-4 1-8191</inkml:trace>
+</inkml:ink>
+</file>
+
 <file path=word/theme/theme1.xml><?xml version="1.0" encoding="utf-8"?>
 <a:theme xmlns:a="http://schemas.openxmlformats.org/drawingml/2006/main" name="Office Theme">
   <a:themeElements>

</xml_diff>